<commit_message>
documentation additions with incremental firmware changes
</commit_message>
<xml_diff>
--- a/Nozzle-CC/igniter/Ignition System.docx
+++ b/Nozzle-CC/igniter/Ignition System.docx
@@ -498,54 +498,357 @@
           <w:noProof/>
         </w:rPr>
         <mc:AlternateContent>
+          <mc:Choice Requires="wpg">
+            <w:drawing>
+              <wp:anchor distT="0" distB="0" distL="114300" distR="114300" simplePos="0" relativeHeight="251686912" behindDoc="0" locked="0" layoutInCell="1" allowOverlap="1" wp14:anchorId="1ABC8743" wp14:editId="3FEDB19C">
+                <wp:simplePos x="0" y="0"/>
+                <wp:positionH relativeFrom="column">
+                  <wp:posOffset>1077595</wp:posOffset>
+                </wp:positionH>
+                <wp:positionV relativeFrom="paragraph">
+                  <wp:posOffset>2927985</wp:posOffset>
+                </wp:positionV>
+                <wp:extent cx="622300" cy="755650"/>
+                <wp:effectExtent l="0" t="0" r="0" b="6350"/>
+                <wp:wrapSquare wrapText="bothSides"/>
+                <wp:docPr id="26" name="Group 26"/>
+                <wp:cNvGraphicFramePr>
+                  <a:graphicFrameLocks xmlns:a="http://schemas.openxmlformats.org/drawingml/2006/main" noChangeAspect="1"/>
+                </wp:cNvGraphicFramePr>
+                <a:graphic xmlns:a="http://schemas.openxmlformats.org/drawingml/2006/main">
+                  <a:graphicData uri="http://schemas.microsoft.com/office/word/2010/wordprocessingGroup">
+                    <wpg:wgp>
+                      <wpg:cNvGrpSpPr>
+                        <a:grpSpLocks noChangeAspect="1"/>
+                      </wpg:cNvGrpSpPr>
+                      <wpg:grpSpPr>
+                        <a:xfrm>
+                          <a:off x="0" y="0"/>
+                          <a:ext cx="622300" cy="755650"/>
+                          <a:chOff x="0" y="0"/>
+                          <a:chExt cx="5943600" cy="6174740"/>
+                        </a:xfrm>
+                      </wpg:grpSpPr>
+                      <pic:pic xmlns:pic="http://schemas.openxmlformats.org/drawingml/2006/picture">
+                        <pic:nvPicPr>
+                          <pic:cNvPr id="24" name="Picture 24" descr="File:Valve.svg - Wikipedia"/>
+                          <pic:cNvPicPr>
+                            <a:picLocks noChangeAspect="1"/>
+                          </pic:cNvPicPr>
+                        </pic:nvPicPr>
+                        <pic:blipFill>
+                          <a:blip r:embed="rId5" cstate="print">
+                            <a:extLst>
+                              <a:ext uri="{28A0092B-C50C-407E-A947-70E740481C1C}">
+                                <a14:useLocalDpi xmlns:a14="http://schemas.microsoft.com/office/drawing/2010/main" val="0"/>
+                              </a:ext>
+                              <a:ext uri="{837473B0-CC2E-450A-ABE3-18F120FF3D39}">
+                                <a1611:picAttrSrcUrl xmlns:a1611="http://schemas.microsoft.com/office/drawing/2016/11/main" r:id="rId6"/>
+                              </a:ext>
+                            </a:extLst>
+                          </a:blip>
+                          <a:stretch>
+                            <a:fillRect/>
+                          </a:stretch>
+                        </pic:blipFill>
+                        <pic:spPr>
+                          <a:xfrm>
+                            <a:off x="0" y="0"/>
+                            <a:ext cx="5943600" cy="5943600"/>
+                          </a:xfrm>
+                          <a:prstGeom prst="rect">
+                            <a:avLst/>
+                          </a:prstGeom>
+                        </pic:spPr>
+                      </pic:pic>
+                      <wps:wsp>
+                        <wps:cNvPr id="25" name="Text Box 25"/>
+                        <wps:cNvSpPr txBox="1"/>
+                        <wps:spPr>
+                          <a:xfrm>
+                            <a:off x="0" y="5943600"/>
+                            <a:ext cx="5943600" cy="231140"/>
+                          </a:xfrm>
+                          <a:prstGeom prst="rect">
+                            <a:avLst/>
+                          </a:prstGeom>
+                          <a:solidFill>
+                            <a:prstClr val="white"/>
+                          </a:solidFill>
+                          <a:ln>
+                            <a:noFill/>
+                          </a:ln>
+                        </wps:spPr>
+                        <wps:txbx>
+                          <w:txbxContent>
+                            <w:p>
+                              <w:pPr>
+                                <w:rPr>
+                                  <w:sz w:val="18"/>
+                                  <w:szCs w:val="18"/>
+                                </w:rPr>
+                              </w:pPr>
+                              <w:hyperlink r:id="rId7" w:history="1">
+                                <w:r>
+                                  <w:rPr>
+                                    <w:rStyle w:val="Hyperlink"/>
+                                    <w:sz w:val="18"/>
+                                    <w:szCs w:val="18"/>
+                                  </w:rPr>
+                                  <w:t>This Photo</w:t>
+                                </w:r>
+                              </w:hyperlink>
+                              <w:r>
+                                <w:rPr>
+                                  <w:sz w:val="18"/>
+                                  <w:szCs w:val="18"/>
+                                </w:rPr>
+                                <w:t xml:space="preserve"> by Unknown Author is licensed under </w:t>
+                              </w:r>
+                              <w:hyperlink r:id="rId8" w:history="1">
+                                <w:r>
+                                  <w:rPr>
+                                    <w:rStyle w:val="Hyperlink"/>
+                                    <w:sz w:val="18"/>
+                                    <w:szCs w:val="18"/>
+                                  </w:rPr>
+                                  <w:t>CC BY-SA</w:t>
+                                </w:r>
+                              </w:hyperlink>
+                            </w:p>
+                          </w:txbxContent>
+                        </wps:txbx>
+                        <wps:bodyPr rot="0" spcFirstLastPara="0" vertOverflow="overflow" horzOverflow="overflow" vert="horz" wrap="square" lIns="91440" tIns="45720" rIns="91440" bIns="45720" numCol="1" spcCol="0" rtlCol="0" fromWordArt="0" anchor="t" anchorCtr="0" forceAA="0" compatLnSpc="1">
+                          <a:prstTxWarp prst="textNoShape">
+                            <a:avLst/>
+                          </a:prstTxWarp>
+                          <a:noAutofit/>
+                        </wps:bodyPr>
+                      </wps:wsp>
+                    </wpg:wgp>
+                  </a:graphicData>
+                </a:graphic>
+                <wp14:sizeRelH relativeFrom="page">
+                  <wp14:pctWidth>0</wp14:pctWidth>
+                </wp14:sizeRelH>
+                <wp14:sizeRelV relativeFrom="page">
+                  <wp14:pctHeight>0</wp14:pctHeight>
+                </wp14:sizeRelV>
+              </wp:anchor>
+            </w:drawing>
+          </mc:Choice>
+          <mc:Fallback>
+            <w:pict>
+              <v:group w14:anchorId="1ABC8743" id="Group 26" o:spid="_x0000_s1026" style="position:absolute;margin-left:84.85pt;margin-top:230.55pt;width:49pt;height:59.5pt;z-index:251686912" coordsize="59436,61747" o:gfxdata="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">
+                <o:lock v:ext="edit" aspectratio="t"/>
+                <v:shapetype id="_x0000_t75" coordsize="21600,21600" o:spt="75" o:preferrelative="t" path="m@4@5l@4@11@9@11@9@5xe" filled="f" stroked="f">
+                  <v:stroke joinstyle="miter"/>
+                  <v:formulas>
+                    <v:f eqn="if lineDrawn pixelLineWidth 0"/>
+                    <v:f eqn="sum @0 1 0"/>
+                    <v:f eqn="sum 0 0 @1"/>
+                    <v:f eqn="prod @2 1 2"/>
+                    <v:f eqn="prod @3 21600 pixelWidth"/>
+                    <v:f eqn="prod @3 21600 pixelHeight"/>
+                    <v:f eqn="sum @0 0 1"/>
+                    <v:f eqn="prod @6 1 2"/>
+                    <v:f eqn="prod @7 21600 pixelWidth"/>
+                    <v:f eqn="sum @8 21600 0"/>
+                    <v:f eqn="prod @7 21600 pixelHeight"/>
+                    <v:f eqn="sum @10 21600 0"/>
+                  </v:formulas>
+                  <v:path o:extrusionok="f" gradientshapeok="t" o:connecttype="rect"/>
+                  <o:lock v:ext="edit" aspectratio="t"/>
+                </v:shapetype>
+                <v:shape id="Picture 24" o:spid="_x0000_s1027" type="#_x0000_t75" alt="File:Valve.svg - Wikipedia" style="position:absolute;width:59436;height:59436;visibility:visible;mso-wrap-style:square" o:gfxdata="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">
+                  <v:imagedata r:id="rId9" o:title="Valve"/>
+                </v:shape>
+                <v:shapetype id="_x0000_t202" coordsize="21600,21600" o:spt="202" path="m,l,21600r21600,l21600,xe">
+                  <v:stroke joinstyle="miter"/>
+                  <v:path gradientshapeok="t" o:connecttype="rect"/>
+                </v:shapetype>
+                <v:shape id="Text Box 25" o:spid="_x0000_s1028" type="#_x0000_t202" style="position:absolute;top:59436;width:59436;height:2311;visibility:visible;mso-wrap-style:square;v-text-anchor:top" o:gfxdata="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" stroked="f">
+                  <v:textbox>
+                    <w:txbxContent>
+                      <w:p>
+                        <w:pPr>
+                          <w:rPr>
+                            <w:sz w:val="18"/>
+                            <w:szCs w:val="18"/>
+                          </w:rPr>
+                        </w:pPr>
+                        <w:hyperlink r:id="rId10" w:history="1">
+                          <w:r>
+                            <w:rPr>
+                              <w:rStyle w:val="Hyperlink"/>
+                              <w:sz w:val="18"/>
+                              <w:szCs w:val="18"/>
+                            </w:rPr>
+                            <w:t>This Photo</w:t>
+                          </w:r>
+                        </w:hyperlink>
+                        <w:r>
+                          <w:rPr>
+                            <w:sz w:val="18"/>
+                            <w:szCs w:val="18"/>
+                          </w:rPr>
+                          <w:t xml:space="preserve"> by Unknown Author is licensed under </w:t>
+                        </w:r>
+                        <w:hyperlink r:id="rId11" w:history="1">
+                          <w:r>
+                            <w:rPr>
+                              <w:rStyle w:val="Hyperlink"/>
+                              <w:sz w:val="18"/>
+                              <w:szCs w:val="18"/>
+                            </w:rPr>
+                            <w:t>CC BY-SA</w:t>
+                          </w:r>
+                        </w:hyperlink>
+                      </w:p>
+                    </w:txbxContent>
+                  </v:textbox>
+                </v:shape>
+                <w10:wrap type="square"/>
+              </v:group>
+            </w:pict>
+          </mc:Fallback>
+        </mc:AlternateContent>
+      </w:r>
+      <w:r>
+        <w:rPr>
+          <w:noProof/>
+        </w:rPr>
+        <mc:AlternateContent>
           <mc:Choice Requires="wps">
             <w:drawing>
-              <wp:anchor distT="0" distB="0" distL="114300" distR="114300" simplePos="0" relativeHeight="251674624" behindDoc="0" locked="0" layoutInCell="1" allowOverlap="1" wp14:anchorId="2198A956" wp14:editId="23D69B14">
+              <wp:anchor distT="0" distB="0" distL="114300" distR="114300" simplePos="0" relativeHeight="251687936" behindDoc="0" locked="0" layoutInCell="1" allowOverlap="1" wp14:anchorId="70F8A389" wp14:editId="16C52160">
                 <wp:simplePos x="0" y="0"/>
                 <wp:positionH relativeFrom="column">
-                  <wp:posOffset>1386205</wp:posOffset>
+                  <wp:posOffset>1445260</wp:posOffset>
                 </wp:positionH>
                 <wp:positionV relativeFrom="paragraph">
-                  <wp:posOffset>3144520</wp:posOffset>
+                  <wp:posOffset>861695</wp:posOffset>
                 </wp:positionV>
-                <wp:extent cx="291402" cy="301451"/>
-                <wp:effectExtent l="0" t="0" r="13970" b="16510"/>
+                <wp:extent cx="0" cy="2273300"/>
+                <wp:effectExtent l="25400" t="0" r="25400" b="25400"/>
                 <wp:wrapNone/>
-                <wp:docPr id="13" name="Oval 13"/>
+                <wp:docPr id="27" name="Straight Connector 27"/>
                 <wp:cNvGraphicFramePr/>
                 <a:graphic xmlns:a="http://schemas.openxmlformats.org/drawingml/2006/main">
                   <a:graphicData uri="http://schemas.microsoft.com/office/word/2010/wordprocessingShape">
                     <wps:wsp>
-                      <wps:cNvSpPr/>
+                      <wps:cNvCnPr/>
                       <wps:spPr>
                         <a:xfrm>
                           <a:off x="0" y="0"/>
-                          <a:ext cx="291402" cy="301451"/>
+                          <a:ext cx="0" cy="2273300"/>
                         </a:xfrm>
-                        <a:prstGeom prst="ellipse">
+                        <a:prstGeom prst="line">
                           <a:avLst/>
                         </a:prstGeom>
+                        <a:ln w="50800"/>
+                      </wps:spPr>
+                      <wps:style>
+                        <a:lnRef idx="1">
+                          <a:schemeClr val="dk1"/>
+                        </a:lnRef>
+                        <a:fillRef idx="0">
+                          <a:schemeClr val="dk1"/>
+                        </a:fillRef>
+                        <a:effectRef idx="0">
+                          <a:schemeClr val="dk1"/>
+                        </a:effectRef>
+                        <a:fontRef idx="minor">
+                          <a:schemeClr val="tx1"/>
+                        </a:fontRef>
+                      </wps:style>
+                      <wps:bodyPr/>
+                    </wps:wsp>
+                  </a:graphicData>
+                </a:graphic>
+              </wp:anchor>
+            </w:drawing>
+          </mc:Choice>
+          <mc:Fallback>
+            <w:pict>
+              <v:line w14:anchorId="0184C25D" id="Straight Connector 27" o:spid="_x0000_s1026" style="position:absolute;z-index:251687936;visibility:visible;mso-wrap-style:square;mso-wrap-distance-left:9pt;mso-wrap-distance-top:0;mso-wrap-distance-right:9pt;mso-wrap-distance-bottom:0;mso-position-horizontal:absolute;mso-position-horizontal-relative:text;mso-position-vertical:absolute;mso-position-vertical-relative:text" from="113.8pt,67.85pt" to="113.8pt,246.85pt" o:gfxdata="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" strokecolor="black [3200]" strokeweight="4pt">
+                <v:stroke joinstyle="miter"/>
+              </v:line>
+            </w:pict>
+          </mc:Fallback>
+        </mc:AlternateContent>
+      </w:r>
+      <w:r>
+        <w:rPr>
+          <w:noProof/>
+        </w:rPr>
+        <mc:AlternateContent>
+          <mc:Choice Requires="wps">
+            <w:drawing>
+              <wp:inline distT="0" distB="0" distL="0" distR="0" wp14:anchorId="0895CEF0" wp14:editId="013465E4">
+                <wp:extent cx="482600" cy="27007"/>
+                <wp:effectExtent l="0" t="0" r="0" b="0"/>
+                <wp:docPr id="22" name="Text Box 22"/>
+                <wp:cNvGraphicFramePr/>
+                <a:graphic xmlns:a="http://schemas.openxmlformats.org/drawingml/2006/main">
+                  <a:graphicData uri="http://schemas.microsoft.com/office/word/2010/wordprocessingShape">
+                    <wps:wsp>
+                      <wps:cNvSpPr txBox="1"/>
+                      <wps:spPr>
+                        <a:xfrm>
+                          <a:off x="0" y="0"/>
+                          <a:ext cx="482600" cy="27007"/>
+                        </a:xfrm>
+                        <a:prstGeom prst="rect">
+                          <a:avLst/>
+                        </a:prstGeom>
+                        <a:solidFill>
+                          <a:prstClr val="white"/>
+                        </a:solidFill>
                         <a:ln>
-                          <a:solidFill>
-                            <a:schemeClr val="tx1"/>
-                          </a:solidFill>
+                          <a:noFill/>
                         </a:ln>
                       </wps:spPr>
-                      <wps:style>
-                        <a:lnRef idx="2">
-                          <a:schemeClr val="accent6"/>
-                        </a:lnRef>
-                        <a:fillRef idx="1">
-                          <a:schemeClr val="lt1"/>
-                        </a:fillRef>
-                        <a:effectRef idx="0">
-                          <a:schemeClr val="accent6"/>
-                        </a:effectRef>
-                        <a:fontRef idx="minor">
-                          <a:schemeClr val="dk1"/>
-                        </a:fontRef>
-                      </wps:style>
-                      <wps:bodyPr rot="0" spcFirstLastPara="0" vertOverflow="overflow" horzOverflow="overflow" vert="horz" wrap="square" lIns="91440" tIns="45720" rIns="91440" bIns="45720" numCol="1" spcCol="0" rtlCol="0" fromWordArt="0" anchor="ctr" anchorCtr="0" forceAA="0" compatLnSpc="1">
+                      <wps:txbx>
+                        <w:txbxContent>
+                          <w:p>
+                            <w:pPr>
+                              <w:rPr>
+                                <w:sz w:val="18"/>
+                                <w:szCs w:val="18"/>
+                              </w:rPr>
+                            </w:pPr>
+                            <w:hyperlink r:id="rId12" w:history="1">
+                              <w:r>
+                                <w:rPr>
+                                  <w:rStyle w:val="Hyperlink"/>
+                                  <w:sz w:val="18"/>
+                                  <w:szCs w:val="18"/>
+                                </w:rPr>
+                                <w:t>This Photo</w:t>
+                              </w:r>
+                            </w:hyperlink>
+                            <w:r>
+                              <w:rPr>
+                                <w:sz w:val="18"/>
+                                <w:szCs w:val="18"/>
+                              </w:rPr>
+                              <w:t xml:space="preserve"> by Unknown Author is licensed under </w:t>
+                            </w:r>
+                            <w:hyperlink r:id="rId13" w:history="1">
+                              <w:r>
+                                <w:rPr>
+                                  <w:rStyle w:val="Hyperlink"/>
+                                  <w:sz w:val="18"/>
+                                  <w:szCs w:val="18"/>
+                                </w:rPr>
+                                <w:t>CC BY-SA</w:t>
+                              </w:r>
+                            </w:hyperlink>
+                          </w:p>
+                        </w:txbxContent>
+                      </wps:txbx>
+                      <wps:bodyPr rot="0" spcFirstLastPara="0" vertOverflow="overflow" horzOverflow="overflow" vert="horz" wrap="square" lIns="91440" tIns="45720" rIns="91440" bIns="45720" numCol="1" spcCol="0" rtlCol="0" fromWordArt="0" anchor="t" anchorCtr="0" forceAA="0" compatLnSpc="1">
                         <a:prstTxWarp prst="textNoShape">
                           <a:avLst/>
                         </a:prstTxWarp>
@@ -554,14 +857,53 @@
                     </wps:wsp>
                   </a:graphicData>
                 </a:graphic>
-              </wp:anchor>
+              </wp:inline>
             </w:drawing>
           </mc:Choice>
           <mc:Fallback>
             <w:pict>
-              <v:oval w14:anchorId="5E9F21FA" id="Oval 13" o:spid="_x0000_s1026" style="position:absolute;margin-left:109.15pt;margin-top:247.6pt;width:22.95pt;height:23.75pt;z-index:251674624;visibility:visible;mso-wrap-style:square;mso-wrap-distance-left:9pt;mso-wrap-distance-top:0;mso-wrap-distance-right:9pt;mso-wrap-distance-bottom:0;mso-position-horizontal:absolute;mso-position-horizontal-relative:text;mso-position-vertical:absolute;mso-position-vertical-relative:text;v-text-anchor:middle" o:gfxdata="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" fillcolor="white [3201]" strokecolor="black [3213]" strokeweight="1pt">
-                <v:stroke joinstyle="miter"/>
-              </v:oval>
+              <v:shape w14:anchorId="0895CEF0" id="Text Box 22" o:spid="_x0000_s1029" type="#_x0000_t202" style="width:38pt;height:2.15pt;visibility:visible;mso-wrap-style:square;mso-left-percent:-10001;mso-top-percent:-10001;mso-position-horizontal:absolute;mso-position-horizontal-relative:char;mso-position-vertical:absolute;mso-position-vertical-relative:line;mso-left-percent:-10001;mso-top-percent:-10001;v-text-anchor:top" o:gfxdata="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" stroked="f">
+                <v:textbox>
+                  <w:txbxContent>
+                    <w:p>
+                      <w:pPr>
+                        <w:rPr>
+                          <w:sz w:val="18"/>
+                          <w:szCs w:val="18"/>
+                        </w:rPr>
+                      </w:pPr>
+                      <w:hyperlink r:id="rId14" w:history="1">
+                        <w:r>
+                          <w:rPr>
+                            <w:rStyle w:val="Hyperlink"/>
+                            <w:sz w:val="18"/>
+                            <w:szCs w:val="18"/>
+                          </w:rPr>
+                          <w:t>This Photo</w:t>
+                        </w:r>
+                      </w:hyperlink>
+                      <w:r>
+                        <w:rPr>
+                          <w:sz w:val="18"/>
+                          <w:szCs w:val="18"/>
+                        </w:rPr>
+                        <w:t xml:space="preserve"> by Unknown Author is licensed under </w:t>
+                      </w:r>
+                      <w:hyperlink r:id="rId15" w:history="1">
+                        <w:r>
+                          <w:rPr>
+                            <w:rStyle w:val="Hyperlink"/>
+                            <w:sz w:val="18"/>
+                            <w:szCs w:val="18"/>
+                          </w:rPr>
+                          <w:t>CC BY-SA</w:t>
+                        </w:r>
+                      </w:hyperlink>
+                    </w:p>
+                  </w:txbxContent>
+                </v:textbox>
+                <w10:anchorlock/>
+              </v:shape>
             </w:pict>
           </mc:Fallback>
         </mc:AlternateContent>
@@ -573,7 +915,7 @@
         <mc:AlternateContent>
           <mc:Choice Requires="wps">
             <w:drawing>
-              <wp:anchor distT="0" distB="0" distL="114300" distR="114300" simplePos="0" relativeHeight="251683840" behindDoc="0" locked="0" layoutInCell="1" allowOverlap="1" wp14:anchorId="1FB00932" wp14:editId="13FDC459">
+              <wp:anchor distT="0" distB="0" distL="114300" distR="114300" simplePos="0" relativeHeight="251683840" behindDoc="0" locked="0" layoutInCell="1" allowOverlap="1" wp14:anchorId="1FB00932" wp14:editId="49B3ED84">
                 <wp:simplePos x="0" y="0"/>
                 <wp:positionH relativeFrom="column">
                   <wp:posOffset>5546488</wp:posOffset>
@@ -622,7 +964,7 @@
           </mc:Choice>
           <mc:Fallback>
             <w:pict>
-              <v:line w14:anchorId="77FDECD0" id="Straight Connector 20" o:spid="_x0000_s1026" style="position:absolute;flip:y;z-index:251683840;visibility:visible;mso-wrap-style:square;mso-wrap-distance-left:9pt;mso-wrap-distance-top:0;mso-wrap-distance-right:9pt;mso-wrap-distance-bottom:0;mso-position-horizontal:absolute;mso-position-horizontal-relative:text;mso-position-vertical:absolute;mso-position-vertical-relative:text" from="436.75pt,41.1pt" to="436.75pt,341.35pt" o:gfxdata="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" strokecolor="#4472c4 [3204]" strokeweight=".5pt">
+              <v:line w14:anchorId="4BE23F39" id="Straight Connector 20" o:spid="_x0000_s1026" style="position:absolute;flip:y;z-index:251683840;visibility:visible;mso-wrap-style:square;mso-wrap-distance-left:9pt;mso-wrap-distance-top:0;mso-wrap-distance-right:9pt;mso-wrap-distance-bottom:0;mso-position-horizontal:absolute;mso-position-horizontal-relative:text;mso-position-vertical:absolute;mso-position-vertical-relative:text" from="436.75pt,41.1pt" to="436.75pt,341.35pt" o:gfxdata="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" strokecolor="#4472c4 [3204]" strokeweight=".5pt">
                 <v:stroke joinstyle="miter"/>
               </v:line>
             </w:pict>
@@ -1602,7 +1944,7 @@
         <mc:AlternateContent>
           <mc:Choice Requires="wps">
             <w:drawing>
-              <wp:anchor distT="0" distB="0" distL="114300" distR="114300" simplePos="0" relativeHeight="251666432" behindDoc="0" locked="0" layoutInCell="1" allowOverlap="1" wp14:anchorId="38EC8827" wp14:editId="26EC5959">
+              <wp:anchor distT="0" distB="0" distL="114300" distR="114300" simplePos="0" relativeHeight="251666432" behindDoc="0" locked="0" layoutInCell="1" allowOverlap="1" wp14:anchorId="38EC8827" wp14:editId="154944A8">
                 <wp:simplePos x="0" y="0"/>
                 <wp:positionH relativeFrom="column">
                   <wp:posOffset>2481601</wp:posOffset>
@@ -1661,7 +2003,7 @@
           </mc:Choice>
           <mc:Fallback>
             <w:pict>
-              <v:shape w14:anchorId="38EC8827" id="Text Box 6" o:spid="_x0000_s1031" type="#_x0000_t202" style="position:absolute;margin-left:195.4pt;margin-top:115.45pt;width:135.3pt;height:26.55pt;z-index:251666432;visibility:visible;mso-wrap-style:square;mso-width-percent:0;mso-height-percent:0;mso-wrap-distance-left:9pt;mso-wrap-distance-top:0;mso-wrap-distance-right:9pt;mso-wrap-distance-bottom:0;mso-position-horizontal:absolute;mso-position-horizontal-relative:text;mso-position-vertical:absolute;mso-position-vertical-relative:text;mso-width-percent:0;mso-height-percent:0;mso-width-relative:margin;mso-height-relative:margin;v-text-anchor:top" o:gfxdata="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" filled="f" stroked="f" strokeweight=".5pt">
+              <v:shape w14:anchorId="38EC8827" id="Text Box 6" o:spid="_x0000_s1035" type="#_x0000_t202" style="position:absolute;margin-left:195.4pt;margin-top:115.45pt;width:135.3pt;height:26.55pt;z-index:251666432;visibility:visible;mso-wrap-style:square;mso-width-percent:0;mso-height-percent:0;mso-wrap-distance-left:9pt;mso-wrap-distance-top:0;mso-wrap-distance-right:9pt;mso-wrap-distance-bottom:0;mso-position-horizontal:absolute;mso-position-horizontal-relative:text;mso-position-vertical:absolute;mso-position-vertical-relative:text;mso-width-percent:0;mso-height-percent:0;mso-width-relative:margin;mso-height-relative:margin;v-text-anchor:top" o:gfxdata="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" filled="f" stroked="f" strokeweight=".5pt">
                 <v:textbox>
                   <w:txbxContent>
                     <w:p>
@@ -1672,70 +2014,6 @@
                   </w:txbxContent>
                 </v:textbox>
               </v:shape>
-            </w:pict>
-          </mc:Fallback>
-        </mc:AlternateContent>
-      </w:r>
-      <w:r>
-        <w:rPr>
-          <w:noProof/>
-        </w:rPr>
-        <mc:AlternateContent>
-          <mc:Choice Requires="wps">
-            <w:drawing>
-              <wp:anchor distT="0" distB="0" distL="114300" distR="114300" simplePos="0" relativeHeight="251663360" behindDoc="0" locked="0" layoutInCell="1" allowOverlap="1" wp14:anchorId="7D264589" wp14:editId="2D2FD42F">
-                <wp:simplePos x="0" y="0"/>
-                <wp:positionH relativeFrom="column">
-                  <wp:posOffset>1419392</wp:posOffset>
-                </wp:positionH>
-                <wp:positionV relativeFrom="paragraph">
-                  <wp:posOffset>852582</wp:posOffset>
-                </wp:positionV>
-                <wp:extent cx="0" cy="2461846"/>
-                <wp:effectExtent l="25400" t="0" r="38100" b="40640"/>
-                <wp:wrapNone/>
-                <wp:docPr id="4" name="Straight Connector 4"/>
-                <wp:cNvGraphicFramePr/>
-                <a:graphic xmlns:a="http://schemas.openxmlformats.org/drawingml/2006/main">
-                  <a:graphicData uri="http://schemas.microsoft.com/office/word/2010/wordprocessingShape">
-                    <wps:wsp>
-                      <wps:cNvCnPr/>
-                      <wps:spPr>
-                        <a:xfrm>
-                          <a:off x="0" y="0"/>
-                          <a:ext cx="0" cy="2461846"/>
-                        </a:xfrm>
-                        <a:prstGeom prst="line">
-                          <a:avLst/>
-                        </a:prstGeom>
-                        <a:ln w="57150"/>
-                      </wps:spPr>
-                      <wps:style>
-                        <a:lnRef idx="1">
-                          <a:schemeClr val="dk1"/>
-                        </a:lnRef>
-                        <a:fillRef idx="0">
-                          <a:schemeClr val="dk1"/>
-                        </a:fillRef>
-                        <a:effectRef idx="0">
-                          <a:schemeClr val="dk1"/>
-                        </a:effectRef>
-                        <a:fontRef idx="minor">
-                          <a:schemeClr val="tx1"/>
-                        </a:fontRef>
-                      </wps:style>
-                      <wps:bodyPr/>
-                    </wps:wsp>
-                  </a:graphicData>
-                </a:graphic>
-              </wp:anchor>
-            </w:drawing>
-          </mc:Choice>
-          <mc:Fallback>
-            <w:pict>
-              <v:line w14:anchorId="00014F43" id="Straight Connector 4" o:spid="_x0000_s1026" style="position:absolute;z-index:251663360;visibility:visible;mso-wrap-style:square;mso-wrap-distance-left:9pt;mso-wrap-distance-top:0;mso-wrap-distance-right:9pt;mso-wrap-distance-bottom:0;mso-position-horizontal:absolute;mso-position-horizontal-relative:text;mso-position-vertical:absolute;mso-position-vertical-relative:text" from="111.75pt,67.15pt" to="111.75pt,261pt" o:gfxdata="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" strokecolor="black [3200]" strokeweight="4.5pt">
-                <v:stroke joinstyle="miter"/>
-              </v:line>
             </w:pict>
           </mc:Fallback>
         </mc:AlternateContent>
@@ -2310,6 +2588,29 @@
     <w:semiHidden/>
     <w:unhideWhenUsed/>
   </w:style>
+  <w:style w:type="character" w:styleId="Hyperlink">
+    <w:name w:val="Hyperlink"/>
+    <w:basedOn w:val="DefaultParagraphFont"/>
+    <w:uiPriority w:val="99"/>
+    <w:unhideWhenUsed/>
+    <w:rsid w:val="00DA5786"/>
+    <w:rPr>
+      <w:color w:val="0563C1" w:themeColor="hyperlink"/>
+      <w:u w:val="single"/>
+    </w:rPr>
+  </w:style>
+  <w:style w:type="character" w:styleId="UnresolvedMention">
+    <w:name w:val="Unresolved Mention"/>
+    <w:basedOn w:val="DefaultParagraphFont"/>
+    <w:uiPriority w:val="99"/>
+    <w:semiHidden/>
+    <w:unhideWhenUsed/>
+    <w:rsid w:val="00DA5786"/>
+    <w:rPr>
+      <w:color w:val="605E5C"/>
+      <w:shd w:val="clear" w:color="auto" w:fill="E1DFDD"/>
+    </w:rPr>
+  </w:style>
 </w:styles>
 </file>
 

</xml_diff>